<commit_message>
Finished 'Lineamientos de proyecto' documentation
</commit_message>
<xml_diff>
--- a/Entrega1/Reporte Lineamientos del proyecto.docx
+++ b/Entrega1/Reporte Lineamientos del proyecto.docx
@@ -5,14 +5,22 @@
     <w:p>
       <w:pPr>
         <w:spacing w:line="360" w:lineRule="auto"/>
-      </w:pPr>
-      <w:r>
+        <w:rPr>
+          <w:b/>
+          <w:bCs/>
+        </w:rPr>
+      </w:pPr>
+      <w:r>
+        <w:rPr>
+          <w:b/>
+          <w:bCs/>
+        </w:rPr>
         <w:t>SISTEMA DE ANOTACIÓN DE VÍDEO</w:t>
       </w:r>
     </w:p>
     <w:p>
       <w:pPr>
-        <w:pStyle w:val="Prrafodelista"/>
+        <w:pStyle w:val="ListParagraph"/>
         <w:numPr>
           <w:ilvl w:val="0"/>
           <w:numId w:val="1"/>
@@ -25,7 +33,135 @@
     </w:p>
     <w:p>
       <w:pPr>
-        <w:pStyle w:val="Prrafodelista"/>
+        <w:pStyle w:val="ListParagraph"/>
+        <w:numPr>
+          <w:ilvl w:val="0"/>
+          <w:numId w:val="6"/>
+        </w:numPr>
+        <w:spacing w:line="360" w:lineRule="auto"/>
+      </w:pPr>
+      <w:r>
+        <w:t xml:space="preserve">¿Qué acciones son relevantes para el análisis de los videos? </w:t>
+      </w:r>
+    </w:p>
+    <w:p>
+      <w:pPr>
+        <w:pStyle w:val="ListParagraph"/>
+        <w:numPr>
+          <w:ilvl w:val="0"/>
+          <w:numId w:val="6"/>
+        </w:numPr>
+        <w:spacing w:line="360" w:lineRule="auto"/>
+      </w:pPr>
+      <w:r>
+        <w:t>¿</w:t>
+      </w:r>
+      <w:r>
+        <w:t xml:space="preserve">Es posible reconocer las acciones con precisión independientemente de las condiciones de iluminación o la posición de la cámara? </w:t>
+      </w:r>
+    </w:p>
+    <w:p>
+      <w:pPr>
+        <w:pStyle w:val="ListParagraph"/>
+        <w:numPr>
+          <w:ilvl w:val="0"/>
+          <w:numId w:val="6"/>
+        </w:numPr>
+        <w:spacing w:line="360" w:lineRule="auto"/>
+      </w:pPr>
+      <w:r>
+        <w:t xml:space="preserve">¿Qué articulaciones son mas relevantes para la identificación de cada actividad? </w:t>
+      </w:r>
+    </w:p>
+    <w:p>
+      <w:pPr>
+        <w:pStyle w:val="ListParagraph"/>
+        <w:numPr>
+          <w:ilvl w:val="0"/>
+          <w:numId w:val="6"/>
+        </w:numPr>
+        <w:spacing w:line="360" w:lineRule="auto"/>
+      </w:pPr>
+      <w:r>
+        <w:t>¿</w:t>
+      </w:r>
+      <w:r>
+        <w:t xml:space="preserve">Puede un modelo de Inteligencia Artificial </w:t>
+      </w:r>
+      <w:r>
+        <w:t>manejar acciones simultaneas o secuenciales realizadas por varios agentes en un video?</w:t>
+      </w:r>
+    </w:p>
+    <w:p>
+      <w:pPr>
+        <w:pStyle w:val="ListParagraph"/>
+        <w:numPr>
+          <w:ilvl w:val="0"/>
+          <w:numId w:val="6"/>
+        </w:numPr>
+        <w:spacing w:line="360" w:lineRule="auto"/>
+      </w:pPr>
+      <w:r>
+        <w:t>¿</w:t>
+      </w:r>
+      <w:r>
+        <w:t xml:space="preserve">Es capaz el </w:t>
+      </w:r>
+      <w:r>
+        <w:t>modelo</w:t>
+      </w:r>
+      <w:r>
+        <w:t xml:space="preserve"> de detectar anomalías o actividades inusuales en tiempo real? </w:t>
+      </w:r>
+    </w:p>
+    <w:p>
+      <w:pPr>
+        <w:pStyle w:val="ListParagraph"/>
+        <w:numPr>
+          <w:ilvl w:val="0"/>
+          <w:numId w:val="6"/>
+        </w:numPr>
+        <w:spacing w:line="360" w:lineRule="auto"/>
+      </w:pPr>
+      <w:r>
+        <w:t>¿</w:t>
+      </w:r>
+      <w:r>
+        <w:t xml:space="preserve">Sera el modelo útil para alguna aplicación práctica? </w:t>
+      </w:r>
+    </w:p>
+    <w:p>
+      <w:pPr>
+        <w:pStyle w:val="ListParagraph"/>
+        <w:numPr>
+          <w:ilvl w:val="0"/>
+          <w:numId w:val="6"/>
+        </w:numPr>
+        <w:spacing w:line="360" w:lineRule="auto"/>
+      </w:pPr>
+      <w:r>
+        <w:t>¿</w:t>
+      </w:r>
+      <w:r>
+        <w:t xml:space="preserve">Existen modelos similares implementados con algún fin? </w:t>
+      </w:r>
+    </w:p>
+    <w:p>
+      <w:pPr>
+        <w:pStyle w:val="ListParagraph"/>
+        <w:numPr>
+          <w:ilvl w:val="0"/>
+          <w:numId w:val="6"/>
+        </w:numPr>
+        <w:spacing w:line="360" w:lineRule="auto"/>
+      </w:pPr>
+      <w:r>
+        <w:t>¿Qué nivel de precisión es necesario para que el sistema sea útil en aplicaciones prácticas?</w:t>
+      </w:r>
+    </w:p>
+    <w:p>
+      <w:pPr>
+        <w:pStyle w:val="ListParagraph"/>
         <w:numPr>
           <w:ilvl w:val="0"/>
           <w:numId w:val="1"/>
@@ -38,7 +174,67 @@
     </w:p>
     <w:p>
       <w:pPr>
-        <w:pStyle w:val="Prrafodelista"/>
+        <w:pStyle w:val="ListParagraph"/>
+        <w:spacing w:line="360" w:lineRule="auto"/>
+      </w:pPr>
+      <w:r>
+        <w:t>El proyecto maneja un problema de reconocimiento de patrones y clasificación supervisada</w:t>
+      </w:r>
+      <w:r>
+        <w:t xml:space="preserve">. Este proyecto se trata del reconocimiento de acciones humanas en videos, lo que involucra </w:t>
+      </w:r>
+      <w:r>
+        <w:t>desafíos de visión por computadora y análisis de series temporales. Dado que la solución busca realizar interpretaciones en tiempo real, también nos enfrentamos al</w:t>
+      </w:r>
+      <w:r>
+        <w:t xml:space="preserve"> reto de la optimización para minimizar la latencia del programa. Este problema abarca: </w:t>
+      </w:r>
+    </w:p>
+    <w:p>
+      <w:pPr>
+        <w:pStyle w:val="ListParagraph"/>
+        <w:numPr>
+          <w:ilvl w:val="0"/>
+          <w:numId w:val="6"/>
+        </w:numPr>
+        <w:spacing w:line="360" w:lineRule="auto"/>
+      </w:pPr>
+      <w:r>
+        <w:t>Clasificación multiclase</w:t>
+      </w:r>
+    </w:p>
+    <w:p>
+      <w:pPr>
+        <w:pStyle w:val="ListParagraph"/>
+        <w:numPr>
+          <w:ilvl w:val="0"/>
+          <w:numId w:val="6"/>
+        </w:numPr>
+        <w:spacing w:line="360" w:lineRule="auto"/>
+      </w:pPr>
+      <w:r>
+        <w:t>Detección de eventos temporales</w:t>
+      </w:r>
+    </w:p>
+    <w:p>
+      <w:pPr>
+        <w:pStyle w:val="ListParagraph"/>
+        <w:numPr>
+          <w:ilvl w:val="0"/>
+          <w:numId w:val="6"/>
+        </w:numPr>
+        <w:spacing w:line="360" w:lineRule="auto"/>
+      </w:pPr>
+      <w:r>
+        <w:t xml:space="preserve">Seguimientos de poses y </w:t>
+      </w:r>
+      <w:r>
+        <w:t>estimación de articulaciones</w:t>
+      </w:r>
+    </w:p>
+    <w:p>
+      <w:pPr>
+        <w:pStyle w:val="ListParagraph"/>
         <w:numPr>
           <w:ilvl w:val="0"/>
           <w:numId w:val="1"/>
@@ -51,7 +247,7 @@
     </w:p>
     <w:p>
       <w:pPr>
-        <w:pStyle w:val="Prrafodelista"/>
+        <w:pStyle w:val="ListParagraph"/>
         <w:numPr>
           <w:ilvl w:val="0"/>
           <w:numId w:val="5"/>
@@ -72,7 +268,7 @@
     </w:p>
     <w:p>
       <w:pPr>
-        <w:pStyle w:val="Prrafodelista"/>
+        <w:pStyle w:val="ListParagraph"/>
         <w:numPr>
           <w:ilvl w:val="0"/>
           <w:numId w:val="5"/>
@@ -85,6 +281,7 @@
           <w:b/>
           <w:bCs/>
         </w:rPr>
+        <w:lastRenderedPageBreak/>
         <w:t>Recopilación y análisis de datos</w:t>
       </w:r>
       <w:r>
@@ -93,7 +290,7 @@
     </w:p>
     <w:p>
       <w:pPr>
-        <w:pStyle w:val="Prrafodelista"/>
+        <w:pStyle w:val="ListParagraph"/>
         <w:numPr>
           <w:ilvl w:val="0"/>
           <w:numId w:val="5"/>
@@ -108,10 +305,18 @@
         <w:t>Modelado</w:t>
       </w:r>
       <w:r>
-        <w:t xml:space="preserve">: El sistema de clasificación se entrenará utilizando modelos supervisados (SVM, Random Forest, </w:t>
+        <w:t xml:space="preserve">: El sistema de clasificación se entrenará utilizando modelos supervisados (SVM, </w:t>
       </w:r>
       <w:proofErr w:type="spellStart"/>
       <w:r>
+        <w:t>Random</w:t>
+      </w:r>
+      <w:proofErr w:type="spellEnd"/>
+      <w:r>
+        <w:t xml:space="preserve"> Forest, </w:t>
+      </w:r>
+      <w:proofErr w:type="spellStart"/>
+      <w:r>
         <w:t>XGBoost</w:t>
       </w:r>
       <w:proofErr w:type="spellEnd"/>
@@ -137,7 +342,7 @@
     </w:p>
     <w:p>
       <w:pPr>
-        <w:pStyle w:val="Prrafodelista"/>
+        <w:pStyle w:val="ListParagraph"/>
         <w:numPr>
           <w:ilvl w:val="0"/>
           <w:numId w:val="5"/>
@@ -157,7 +362,7 @@
     </w:p>
     <w:p>
       <w:pPr>
-        <w:pStyle w:val="Prrafodelista"/>
+        <w:pStyle w:val="ListParagraph"/>
         <w:numPr>
           <w:ilvl w:val="0"/>
           <w:numId w:val="5"/>
@@ -178,7 +383,7 @@
     </w:p>
     <w:p>
       <w:pPr>
-        <w:pStyle w:val="Prrafodelista"/>
+        <w:pStyle w:val="ListParagraph"/>
         <w:numPr>
           <w:ilvl w:val="0"/>
           <w:numId w:val="1"/>
@@ -186,13 +391,304 @@
         <w:spacing w:line="360" w:lineRule="auto"/>
       </w:pPr>
       <w:r>
+        <w:t>Métricas de evaluación</w:t>
+      </w:r>
+    </w:p>
+    <w:p>
+      <w:pPr>
+        <w:pStyle w:val="ListParagraph"/>
+        <w:numPr>
+          <w:ilvl w:val="0"/>
+          <w:numId w:val="6"/>
+        </w:numPr>
+        <w:spacing w:line="360" w:lineRule="auto"/>
+      </w:pPr>
+      <w:r>
+        <w:rPr>
+          <w:b/>
+          <w:bCs/>
+        </w:rPr>
+        <w:t>Precisión (</w:t>
+      </w:r>
+      <w:proofErr w:type="spellStart"/>
+      <w:r>
+        <w:rPr>
+          <w:b/>
+          <w:bCs/>
+        </w:rPr>
+        <w:t>Accuracy</w:t>
+      </w:r>
+      <w:proofErr w:type="spellEnd"/>
+      <w:r>
+        <w:rPr>
+          <w:b/>
+          <w:bCs/>
+        </w:rPr>
+        <w:t>):</w:t>
+      </w:r>
+      <w:r>
+        <w:t xml:space="preserve"> Medirá qué porcentaje de las acciones fueron clasificadas correctamente.</w:t>
+      </w:r>
+    </w:p>
+    <w:p>
+      <w:pPr>
+        <w:pStyle w:val="ListParagraph"/>
+        <w:numPr>
+          <w:ilvl w:val="0"/>
+          <w:numId w:val="6"/>
+        </w:numPr>
+        <w:spacing w:line="360" w:lineRule="auto"/>
+      </w:pPr>
+      <w:proofErr w:type="spellStart"/>
+      <w:r>
+        <w:rPr>
+          <w:b/>
+          <w:bCs/>
+        </w:rPr>
+        <w:t>Recall</w:t>
+      </w:r>
+      <w:proofErr w:type="spellEnd"/>
+      <w:r>
+        <w:rPr>
+          <w:b/>
+          <w:bCs/>
+        </w:rPr>
+        <w:t xml:space="preserve"> (Sensibilidad):</w:t>
+      </w:r>
+      <w:r>
+        <w:t xml:space="preserve"> Indicará qué proporción de las acciones reales fueron correctamente identificadas por el modelo, importante para evitar falsos negativos.</w:t>
+      </w:r>
+    </w:p>
+    <w:p>
+      <w:pPr>
+        <w:pStyle w:val="ListParagraph"/>
+        <w:numPr>
+          <w:ilvl w:val="0"/>
+          <w:numId w:val="6"/>
+        </w:numPr>
+        <w:spacing w:line="360" w:lineRule="auto"/>
+      </w:pPr>
+      <w:r>
+        <w:rPr>
+          <w:b/>
+          <w:bCs/>
+        </w:rPr>
+        <w:t xml:space="preserve">Precisión por clase: </w:t>
+      </w:r>
+      <w:r>
+        <w:t>Evaluará el rendimiento del modelo para cada acción individualmente, ayudando a identificar clases problemáticas.</w:t>
+      </w:r>
+    </w:p>
+    <w:p>
+      <w:pPr>
+        <w:pStyle w:val="ListParagraph"/>
+        <w:numPr>
+          <w:ilvl w:val="0"/>
+          <w:numId w:val="6"/>
+        </w:numPr>
+        <w:spacing w:line="360" w:lineRule="auto"/>
+      </w:pPr>
+      <w:r>
+        <w:rPr>
+          <w:b/>
+          <w:bCs/>
+        </w:rPr>
+        <w:t>F1-Score:</w:t>
+      </w:r>
+      <w:r>
+        <w:t xml:space="preserve"> Será útil cuando haya desbalanceo en las clases, proporcionando un balance entre precisión y </w:t>
+      </w:r>
+      <w:proofErr w:type="spellStart"/>
+      <w:r>
+        <w:t>recall</w:t>
+      </w:r>
+      <w:proofErr w:type="spellEnd"/>
+      <w:r>
+        <w:t>.</w:t>
+      </w:r>
+    </w:p>
+    <w:p>
+      <w:pPr>
+        <w:pStyle w:val="ListParagraph"/>
+        <w:numPr>
+          <w:ilvl w:val="0"/>
+          <w:numId w:val="6"/>
+        </w:numPr>
+        <w:spacing w:line="360" w:lineRule="auto"/>
+      </w:pPr>
+      <w:r>
+        <w:rPr>
+          <w:b/>
+          <w:bCs/>
+        </w:rPr>
         <w:lastRenderedPageBreak/>
-        <w:t>Métricas de evaluación</w:t>
-      </w:r>
-    </w:p>
-    <w:p>
-      <w:pPr>
-        <w:pStyle w:val="Prrafodelista"/>
+        <w:t xml:space="preserve">Mean </w:t>
+      </w:r>
+      <w:proofErr w:type="spellStart"/>
+      <w:r>
+        <w:rPr>
+          <w:b/>
+          <w:bCs/>
+        </w:rPr>
+        <w:t>Average</w:t>
+      </w:r>
+      <w:proofErr w:type="spellEnd"/>
+      <w:r>
+        <w:rPr>
+          <w:b/>
+          <w:bCs/>
+        </w:rPr>
+        <w:t xml:space="preserve"> </w:t>
+      </w:r>
+      <w:proofErr w:type="spellStart"/>
+      <w:r>
+        <w:rPr>
+          <w:b/>
+          <w:bCs/>
+        </w:rPr>
+        <w:t>Precision</w:t>
+      </w:r>
+      <w:proofErr w:type="spellEnd"/>
+      <w:r>
+        <w:rPr>
+          <w:b/>
+          <w:bCs/>
+        </w:rPr>
+        <w:t xml:space="preserve"> (</w:t>
+      </w:r>
+      <w:proofErr w:type="spellStart"/>
+      <w:r>
+        <w:rPr>
+          <w:b/>
+          <w:bCs/>
+        </w:rPr>
+        <w:t>mAP</w:t>
+      </w:r>
+      <w:proofErr w:type="spellEnd"/>
+      <w:r>
+        <w:rPr>
+          <w:b/>
+          <w:bCs/>
+        </w:rPr>
+        <w:t>):</w:t>
+      </w:r>
+      <w:r>
+        <w:t xml:space="preserve"> Si se detectan múltiples acciones, esta métrica capturará el rendimiento promedio para todas las clases en diferentes puntos de confianza.</w:t>
+      </w:r>
+    </w:p>
+    <w:p>
+      <w:pPr>
+        <w:pStyle w:val="ListParagraph"/>
+        <w:numPr>
+          <w:ilvl w:val="0"/>
+          <w:numId w:val="6"/>
+        </w:numPr>
+        <w:spacing w:line="360" w:lineRule="auto"/>
+      </w:pPr>
+      <w:r>
+        <w:rPr>
+          <w:b/>
+          <w:bCs/>
+        </w:rPr>
+        <w:t>Latencia</w:t>
+      </w:r>
+      <w:r>
+        <w:t>: Evaluará el tiempo de respuesta del sistema para asegurar que las predicciones se hacen en tiempo real.</w:t>
+      </w:r>
+    </w:p>
+    <w:p>
+      <w:pPr>
+        <w:pStyle w:val="ListParagraph"/>
+        <w:numPr>
+          <w:ilvl w:val="0"/>
+          <w:numId w:val="6"/>
+        </w:numPr>
+        <w:spacing w:line="360" w:lineRule="auto"/>
+      </w:pPr>
+      <w:r>
+        <w:rPr>
+          <w:b/>
+          <w:bCs/>
+        </w:rPr>
+        <w:t>Tasa de falsos positivos:</w:t>
+      </w:r>
+      <w:r>
+        <w:t xml:space="preserve"> Medirá la frecuencia con la que se detectan acciones que no están ocurriendo, relevante para aplicaciones críticas.</w:t>
+      </w:r>
+    </w:p>
+    <w:p>
+      <w:pPr>
+        <w:pStyle w:val="ListParagraph"/>
+        <w:numPr>
+          <w:ilvl w:val="0"/>
+          <w:numId w:val="6"/>
+        </w:numPr>
+        <w:spacing w:before="240" w:after="240"/>
+        <w:jc w:val="both"/>
+        <w:rPr>
+          <w:rFonts w:eastAsia="Montserrat"/>
+          <w:lang w:val="es-ES"/>
+        </w:rPr>
+      </w:pPr>
+      <w:r>
+        <w:rPr>
+          <w:rFonts w:eastAsia="Montserrat"/>
+          <w:b/>
+          <w:lang w:val="es-ES"/>
+        </w:rPr>
+        <w:t>Matriz de Confusión</w:t>
+      </w:r>
+      <w:r>
+        <w:rPr>
+          <w:rFonts w:eastAsia="Montserrat"/>
+          <w:lang w:val="es-ES"/>
+        </w:rPr>
+        <w:t xml:space="preserve">: </w:t>
+      </w:r>
+      <w:r>
+        <w:rPr>
+          <w:rFonts w:eastAsia="Montserrat"/>
+          <w:lang w:val="es-ES"/>
+        </w:rPr>
+        <w:t xml:space="preserve">Mediante la observación, mediremos como se clasifican las diferentes actividades y </w:t>
+      </w:r>
+      <w:r>
+        <w:rPr>
+          <w:rFonts w:eastAsia="Montserrat"/>
+          <w:lang w:val="es-ES"/>
+        </w:rPr>
+        <w:t xml:space="preserve">que </w:t>
+      </w:r>
+      <w:r>
+        <w:rPr>
+          <w:rFonts w:eastAsia="Montserrat"/>
+          <w:lang w:val="es-ES"/>
+        </w:rPr>
+        <w:t>posible</w:t>
+      </w:r>
+      <w:r>
+        <w:rPr>
+          <w:rFonts w:eastAsia="Montserrat"/>
+          <w:lang w:val="es-ES"/>
+        </w:rPr>
+        <w:t>s errores se están cometiendo</w:t>
+      </w:r>
+    </w:p>
+    <w:p>
+      <w:pPr>
+        <w:pStyle w:val="ListParagraph"/>
+        <w:spacing w:before="240" w:after="240"/>
+        <w:ind w:left="1080"/>
+        <w:jc w:val="both"/>
+        <w:rPr>
+          <w:rFonts w:eastAsia="Montserrat"/>
+          <w:lang w:val="es-ES"/>
+        </w:rPr>
+      </w:pPr>
+    </w:p>
+    <w:p>
+      <w:pPr>
+        <w:pStyle w:val="ListParagraph"/>
         <w:numPr>
           <w:ilvl w:val="0"/>
           <w:numId w:val="1"/>
@@ -205,7 +701,62 @@
     </w:p>
     <w:p>
       <w:pPr>
-        <w:pStyle w:val="Prrafodelista"/>
+        <w:pStyle w:val="ListParagraph"/>
+        <w:spacing w:line="360" w:lineRule="auto"/>
+      </w:pPr>
+      <w:r>
+        <w:t>Para optimizar el conjunto de datos y, con ello, mejorar el desempeño del modelo, se pueden aplicar las siguientes estrategias:</w:t>
+      </w:r>
+    </w:p>
+    <w:p>
+      <w:pPr>
+        <w:pStyle w:val="ListParagraph"/>
+        <w:numPr>
+          <w:ilvl w:val="0"/>
+          <w:numId w:val="6"/>
+        </w:numPr>
+        <w:spacing w:line="360" w:lineRule="auto"/>
+      </w:pPr>
+      <w:r>
+        <w:rPr>
+          <w:b/>
+          <w:bCs/>
+        </w:rPr>
+        <w:t>Recolección de más datos:</w:t>
+      </w:r>
+      <w:r>
+        <w:t xml:space="preserve"> Filmar nuevos videos que incluyan a distintas personas realizando las mismas acciones en una variedad de escenarios (espacios interiores y exteriores, condiciones de iluminación diversas, y vestimenta variada).</w:t>
+      </w:r>
+    </w:p>
+    <w:p>
+      <w:pPr>
+        <w:pStyle w:val="ListParagraph"/>
+        <w:numPr>
+          <w:ilvl w:val="0"/>
+          <w:numId w:val="6"/>
+        </w:numPr>
+        <w:spacing w:line="360" w:lineRule="auto"/>
+      </w:pPr>
+      <w:r>
+        <w:rPr>
+          <w:b/>
+          <w:bCs/>
+        </w:rPr>
+        <w:t>Trabajo colaborativo con expertos:</w:t>
+      </w:r>
+      <w:r>
+        <w:t xml:space="preserve"> Involucrar a fisioterapeutas o entrenadores para orientar tanto en la captura de datos como en la elección de las actividades más relevantes para el análisis.</w:t>
+      </w:r>
+    </w:p>
+    <w:p>
+      <w:pPr>
+        <w:pStyle w:val="ListParagraph"/>
+        <w:spacing w:line="360" w:lineRule="auto"/>
+      </w:pPr>
+    </w:p>
+    <w:p>
+      <w:pPr>
+        <w:pStyle w:val="ListParagraph"/>
         <w:numPr>
           <w:ilvl w:val="0"/>
           <w:numId w:val="1"/>
@@ -218,7 +769,7 @@
     </w:p>
     <w:p>
       <w:pPr>
-        <w:pStyle w:val="Prrafodelista"/>
+        <w:pStyle w:val="ListParagraph"/>
         <w:numPr>
           <w:ilvl w:val="0"/>
           <w:numId w:val="2"/>
@@ -239,7 +790,7 @@
     </w:p>
     <w:p>
       <w:pPr>
-        <w:pStyle w:val="Prrafodelista"/>
+        <w:pStyle w:val="ListParagraph"/>
         <w:numPr>
           <w:ilvl w:val="0"/>
           <w:numId w:val="2"/>
@@ -260,7 +811,7 @@
     </w:p>
     <w:p>
       <w:pPr>
-        <w:pStyle w:val="Prrafodelista"/>
+        <w:pStyle w:val="ListParagraph"/>
         <w:numPr>
           <w:ilvl w:val="0"/>
           <w:numId w:val="2"/>
@@ -273,6 +824,7 @@
           <w:b/>
           <w:bCs/>
         </w:rPr>
+        <w:lastRenderedPageBreak/>
         <w:t xml:space="preserve">Transparencia y </w:t>
       </w:r>
       <w:proofErr w:type="spellStart"/>
@@ -298,7 +850,7 @@
     </w:p>
     <w:p>
       <w:pPr>
-        <w:pStyle w:val="Prrafodelista"/>
+        <w:pStyle w:val="ListParagraph"/>
         <w:numPr>
           <w:ilvl w:val="0"/>
           <w:numId w:val="2"/>
@@ -532,6 +1084,118 @@
     </w:lvl>
   </w:abstractNum>
   <w:abstractNum w:abstractNumId="2" w15:restartNumberingAfterBreak="0">
+    <w:nsid w:val="2DAF47A9"/>
+    <w:multiLevelType w:val="hybridMultilevel"/>
+    <w:tmpl w:val="306ACCF2"/>
+    <w:lvl w:ilvl="0" w:tplc="5BECD168">
+      <w:numFmt w:val="bullet"/>
+      <w:lvlText w:val="-"/>
+      <w:lvlJc w:val="left"/>
+      <w:pPr>
+        <w:ind w:left="1080" w:hanging="360"/>
+      </w:pPr>
+      <w:rPr>
+        <w:rFonts w:ascii="Aptos" w:eastAsiaTheme="minorHAnsi" w:hAnsi="Aptos" w:cstheme="minorBidi" w:hint="default"/>
+      </w:rPr>
+    </w:lvl>
+    <w:lvl w:ilvl="1" w:tplc="240A0003" w:tentative="1">
+      <w:start w:val="1"/>
+      <w:numFmt w:val="bullet"/>
+      <w:lvlText w:val="o"/>
+      <w:lvlJc w:val="left"/>
+      <w:pPr>
+        <w:ind w:left="1800" w:hanging="360"/>
+      </w:pPr>
+      <w:rPr>
+        <w:rFonts w:ascii="Courier New" w:hAnsi="Courier New" w:cs="Courier New" w:hint="default"/>
+      </w:rPr>
+    </w:lvl>
+    <w:lvl w:ilvl="2" w:tplc="240A0005" w:tentative="1">
+      <w:start w:val="1"/>
+      <w:numFmt w:val="bullet"/>
+      <w:lvlText w:val=""/>
+      <w:lvlJc w:val="left"/>
+      <w:pPr>
+        <w:ind w:left="2520" w:hanging="360"/>
+      </w:pPr>
+      <w:rPr>
+        <w:rFonts w:ascii="Wingdings" w:hAnsi="Wingdings" w:hint="default"/>
+      </w:rPr>
+    </w:lvl>
+    <w:lvl w:ilvl="3" w:tplc="240A0001" w:tentative="1">
+      <w:start w:val="1"/>
+      <w:numFmt w:val="bullet"/>
+      <w:lvlText w:val=""/>
+      <w:lvlJc w:val="left"/>
+      <w:pPr>
+        <w:ind w:left="3240" w:hanging="360"/>
+      </w:pPr>
+      <w:rPr>
+        <w:rFonts w:ascii="Symbol" w:hAnsi="Symbol" w:hint="default"/>
+      </w:rPr>
+    </w:lvl>
+    <w:lvl w:ilvl="4" w:tplc="240A0003" w:tentative="1">
+      <w:start w:val="1"/>
+      <w:numFmt w:val="bullet"/>
+      <w:lvlText w:val="o"/>
+      <w:lvlJc w:val="left"/>
+      <w:pPr>
+        <w:ind w:left="3960" w:hanging="360"/>
+      </w:pPr>
+      <w:rPr>
+        <w:rFonts w:ascii="Courier New" w:hAnsi="Courier New" w:cs="Courier New" w:hint="default"/>
+      </w:rPr>
+    </w:lvl>
+    <w:lvl w:ilvl="5" w:tplc="240A0005" w:tentative="1">
+      <w:start w:val="1"/>
+      <w:numFmt w:val="bullet"/>
+      <w:lvlText w:val=""/>
+      <w:lvlJc w:val="left"/>
+      <w:pPr>
+        <w:ind w:left="4680" w:hanging="360"/>
+      </w:pPr>
+      <w:rPr>
+        <w:rFonts w:ascii="Wingdings" w:hAnsi="Wingdings" w:hint="default"/>
+      </w:rPr>
+    </w:lvl>
+    <w:lvl w:ilvl="6" w:tplc="240A0001" w:tentative="1">
+      <w:start w:val="1"/>
+      <w:numFmt w:val="bullet"/>
+      <w:lvlText w:val=""/>
+      <w:lvlJc w:val="left"/>
+      <w:pPr>
+        <w:ind w:left="5400" w:hanging="360"/>
+      </w:pPr>
+      <w:rPr>
+        <w:rFonts w:ascii="Symbol" w:hAnsi="Symbol" w:hint="default"/>
+      </w:rPr>
+    </w:lvl>
+    <w:lvl w:ilvl="7" w:tplc="240A0003" w:tentative="1">
+      <w:start w:val="1"/>
+      <w:numFmt w:val="bullet"/>
+      <w:lvlText w:val="o"/>
+      <w:lvlJc w:val="left"/>
+      <w:pPr>
+        <w:ind w:left="6120" w:hanging="360"/>
+      </w:pPr>
+      <w:rPr>
+        <w:rFonts w:ascii="Courier New" w:hAnsi="Courier New" w:cs="Courier New" w:hint="default"/>
+      </w:rPr>
+    </w:lvl>
+    <w:lvl w:ilvl="8" w:tplc="240A0005" w:tentative="1">
+      <w:start w:val="1"/>
+      <w:numFmt w:val="bullet"/>
+      <w:lvlText w:val=""/>
+      <w:lvlJc w:val="left"/>
+      <w:pPr>
+        <w:ind w:left="6840" w:hanging="360"/>
+      </w:pPr>
+      <w:rPr>
+        <w:rFonts w:ascii="Wingdings" w:hAnsi="Wingdings" w:hint="default"/>
+      </w:rPr>
+    </w:lvl>
+  </w:abstractNum>
+  <w:abstractNum w:abstractNumId="3" w15:restartNumberingAfterBreak="0">
     <w:nsid w:val="5B8F4119"/>
     <w:multiLevelType w:val="hybridMultilevel"/>
     <w:tmpl w:val="164A728C"/>
@@ -644,7 +1308,156 @@
       </w:rPr>
     </w:lvl>
   </w:abstractNum>
-  <w:abstractNum w:abstractNumId="3" w15:restartNumberingAfterBreak="0">
+  <w:abstractNum w:abstractNumId="4" w15:restartNumberingAfterBreak="0">
+    <w:nsid w:val="5C6B2CC9"/>
+    <w:multiLevelType w:val="multilevel"/>
+    <w:tmpl w:val="B8F8B53E"/>
+    <w:lvl w:ilvl="0">
+      <w:start w:val="1"/>
+      <w:numFmt w:val="bullet"/>
+      <w:lvlText w:val=""/>
+      <w:lvlJc w:val="left"/>
+      <w:pPr>
+        <w:tabs>
+          <w:tab w:val="num" w:pos="720"/>
+        </w:tabs>
+        <w:ind w:left="720" w:hanging="360"/>
+      </w:pPr>
+      <w:rPr>
+        <w:rFonts w:ascii="Symbol" w:hAnsi="Symbol" w:hint="default"/>
+        <w:sz w:val="20"/>
+      </w:rPr>
+    </w:lvl>
+    <w:lvl w:ilvl="1" w:tentative="1">
+      <w:start w:val="1"/>
+      <w:numFmt w:val="bullet"/>
+      <w:lvlText w:val="o"/>
+      <w:lvlJc w:val="left"/>
+      <w:pPr>
+        <w:tabs>
+          <w:tab w:val="num" w:pos="1440"/>
+        </w:tabs>
+        <w:ind w:left="1440" w:hanging="360"/>
+      </w:pPr>
+      <w:rPr>
+        <w:rFonts w:ascii="Courier New" w:hAnsi="Courier New" w:hint="default"/>
+        <w:sz w:val="20"/>
+      </w:rPr>
+    </w:lvl>
+    <w:lvl w:ilvl="2" w:tentative="1">
+      <w:start w:val="1"/>
+      <w:numFmt w:val="bullet"/>
+      <w:lvlText w:val=""/>
+      <w:lvlJc w:val="left"/>
+      <w:pPr>
+        <w:tabs>
+          <w:tab w:val="num" w:pos="2160"/>
+        </w:tabs>
+        <w:ind w:left="2160" w:hanging="360"/>
+      </w:pPr>
+      <w:rPr>
+        <w:rFonts w:ascii="Wingdings" w:hAnsi="Wingdings" w:hint="default"/>
+        <w:sz w:val="20"/>
+      </w:rPr>
+    </w:lvl>
+    <w:lvl w:ilvl="3" w:tentative="1">
+      <w:start w:val="1"/>
+      <w:numFmt w:val="bullet"/>
+      <w:lvlText w:val=""/>
+      <w:lvlJc w:val="left"/>
+      <w:pPr>
+        <w:tabs>
+          <w:tab w:val="num" w:pos="2880"/>
+        </w:tabs>
+        <w:ind w:left="2880" w:hanging="360"/>
+      </w:pPr>
+      <w:rPr>
+        <w:rFonts w:ascii="Wingdings" w:hAnsi="Wingdings" w:hint="default"/>
+        <w:sz w:val="20"/>
+      </w:rPr>
+    </w:lvl>
+    <w:lvl w:ilvl="4" w:tentative="1">
+      <w:start w:val="1"/>
+      <w:numFmt w:val="bullet"/>
+      <w:lvlText w:val=""/>
+      <w:lvlJc w:val="left"/>
+      <w:pPr>
+        <w:tabs>
+          <w:tab w:val="num" w:pos="3600"/>
+        </w:tabs>
+        <w:ind w:left="3600" w:hanging="360"/>
+      </w:pPr>
+      <w:rPr>
+        <w:rFonts w:ascii="Wingdings" w:hAnsi="Wingdings" w:hint="default"/>
+        <w:sz w:val="20"/>
+      </w:rPr>
+    </w:lvl>
+    <w:lvl w:ilvl="5" w:tentative="1">
+      <w:start w:val="1"/>
+      <w:numFmt w:val="bullet"/>
+      <w:lvlText w:val=""/>
+      <w:lvlJc w:val="left"/>
+      <w:pPr>
+        <w:tabs>
+          <w:tab w:val="num" w:pos="4320"/>
+        </w:tabs>
+        <w:ind w:left="4320" w:hanging="360"/>
+      </w:pPr>
+      <w:rPr>
+        <w:rFonts w:ascii="Wingdings" w:hAnsi="Wingdings" w:hint="default"/>
+        <w:sz w:val="20"/>
+      </w:rPr>
+    </w:lvl>
+    <w:lvl w:ilvl="6" w:tentative="1">
+      <w:start w:val="1"/>
+      <w:numFmt w:val="bullet"/>
+      <w:lvlText w:val=""/>
+      <w:lvlJc w:val="left"/>
+      <w:pPr>
+        <w:tabs>
+          <w:tab w:val="num" w:pos="5040"/>
+        </w:tabs>
+        <w:ind w:left="5040" w:hanging="360"/>
+      </w:pPr>
+      <w:rPr>
+        <w:rFonts w:ascii="Wingdings" w:hAnsi="Wingdings" w:hint="default"/>
+        <w:sz w:val="20"/>
+      </w:rPr>
+    </w:lvl>
+    <w:lvl w:ilvl="7" w:tentative="1">
+      <w:start w:val="1"/>
+      <w:numFmt w:val="bullet"/>
+      <w:lvlText w:val=""/>
+      <w:lvlJc w:val="left"/>
+      <w:pPr>
+        <w:tabs>
+          <w:tab w:val="num" w:pos="5760"/>
+        </w:tabs>
+        <w:ind w:left="5760" w:hanging="360"/>
+      </w:pPr>
+      <w:rPr>
+        <w:rFonts w:ascii="Wingdings" w:hAnsi="Wingdings" w:hint="default"/>
+        <w:sz w:val="20"/>
+      </w:rPr>
+    </w:lvl>
+    <w:lvl w:ilvl="8" w:tentative="1">
+      <w:start w:val="1"/>
+      <w:numFmt w:val="bullet"/>
+      <w:lvlText w:val=""/>
+      <w:lvlJc w:val="left"/>
+      <w:pPr>
+        <w:tabs>
+          <w:tab w:val="num" w:pos="6480"/>
+        </w:tabs>
+        <w:ind w:left="6480" w:hanging="360"/>
+      </w:pPr>
+      <w:rPr>
+        <w:rFonts w:ascii="Wingdings" w:hAnsi="Wingdings" w:hint="default"/>
+        <w:sz w:val="20"/>
+      </w:rPr>
+    </w:lvl>
+  </w:abstractNum>
+  <w:abstractNum w:abstractNumId="5" w15:restartNumberingAfterBreak="0">
     <w:nsid w:val="5EF1157F"/>
     <w:multiLevelType w:val="hybridMultilevel"/>
     <w:tmpl w:val="23A4CB84"/>
@@ -736,7 +1549,7 @@
       </w:pPr>
     </w:lvl>
   </w:abstractNum>
-  <w:abstractNum w:abstractNumId="4" w15:restartNumberingAfterBreak="0">
+  <w:abstractNum w:abstractNumId="6" w15:restartNumberingAfterBreak="0">
     <w:nsid w:val="6F265720"/>
     <w:multiLevelType w:val="hybridMultilevel"/>
     <w:tmpl w:val="C97AF504"/>
@@ -829,10 +1642,10 @@
     </w:lvl>
   </w:abstractNum>
   <w:num w:numId="1" w16cid:durableId="923489772">
-    <w:abstractNumId w:val="4"/>
+    <w:abstractNumId w:val="6"/>
   </w:num>
   <w:num w:numId="2" w16cid:durableId="323122222">
-    <w:abstractNumId w:val="2"/>
+    <w:abstractNumId w:val="3"/>
   </w:num>
   <w:num w:numId="3" w16cid:durableId="1846507061">
     <w:abstractNumId w:val="0"/>
@@ -841,7 +1654,13 @@
     <w:abstractNumId w:val="1"/>
   </w:num>
   <w:num w:numId="5" w16cid:durableId="1630161538">
-    <w:abstractNumId w:val="3"/>
+    <w:abstractNumId w:val="5"/>
+  </w:num>
+  <w:num w:numId="6" w16cid:durableId="1145322086">
+    <w:abstractNumId w:val="2"/>
+  </w:num>
+  <w:num w:numId="7" w16cid:durableId="1587766511">
+    <w:abstractNumId w:val="4"/>
   </w:num>
 </w:numbering>
 </file>
@@ -1247,11 +2066,11 @@
     <w:name w:val="Normal"/>
     <w:qFormat/>
   </w:style>
-  <w:style w:type="paragraph" w:styleId="Ttulo1">
+  <w:style w:type="paragraph" w:styleId="Heading1">
     <w:name w:val="heading 1"/>
     <w:basedOn w:val="Normal"/>
     <w:next w:val="Normal"/>
-    <w:link w:val="Ttulo1Car"/>
+    <w:link w:val="Heading1Char"/>
     <w:uiPriority w:val="9"/>
     <w:qFormat/>
     <w:rsid w:val="00342702"/>
@@ -1268,11 +2087,11 @@
       <w:szCs w:val="40"/>
     </w:rPr>
   </w:style>
-  <w:style w:type="paragraph" w:styleId="Ttulo2">
+  <w:style w:type="paragraph" w:styleId="Heading2">
     <w:name w:val="heading 2"/>
     <w:basedOn w:val="Normal"/>
     <w:next w:val="Normal"/>
-    <w:link w:val="Ttulo2Car"/>
+    <w:link w:val="Heading2Char"/>
     <w:uiPriority w:val="9"/>
     <w:semiHidden/>
     <w:unhideWhenUsed/>
@@ -1291,11 +2110,11 @@
       <w:szCs w:val="32"/>
     </w:rPr>
   </w:style>
-  <w:style w:type="paragraph" w:styleId="Ttulo3">
+  <w:style w:type="paragraph" w:styleId="Heading3">
     <w:name w:val="heading 3"/>
     <w:basedOn w:val="Normal"/>
     <w:next w:val="Normal"/>
-    <w:link w:val="Ttulo3Car"/>
+    <w:link w:val="Heading3Char"/>
     <w:uiPriority w:val="9"/>
     <w:semiHidden/>
     <w:unhideWhenUsed/>
@@ -1314,11 +2133,11 @@
       <w:szCs w:val="28"/>
     </w:rPr>
   </w:style>
-  <w:style w:type="paragraph" w:styleId="Ttulo4">
+  <w:style w:type="paragraph" w:styleId="Heading4">
     <w:name w:val="heading 4"/>
     <w:basedOn w:val="Normal"/>
     <w:next w:val="Normal"/>
-    <w:link w:val="Ttulo4Car"/>
+    <w:link w:val="Heading4Char"/>
     <w:uiPriority w:val="9"/>
     <w:semiHidden/>
     <w:unhideWhenUsed/>
@@ -1337,11 +2156,11 @@
       <w:color w:val="0F4761" w:themeColor="accent1" w:themeShade="BF"/>
     </w:rPr>
   </w:style>
-  <w:style w:type="paragraph" w:styleId="Ttulo5">
+  <w:style w:type="paragraph" w:styleId="Heading5">
     <w:name w:val="heading 5"/>
     <w:basedOn w:val="Normal"/>
     <w:next w:val="Normal"/>
-    <w:link w:val="Ttulo5Car"/>
+    <w:link w:val="Heading5Char"/>
     <w:uiPriority w:val="9"/>
     <w:semiHidden/>
     <w:unhideWhenUsed/>
@@ -1358,11 +2177,11 @@
       <w:color w:val="0F4761" w:themeColor="accent1" w:themeShade="BF"/>
     </w:rPr>
   </w:style>
-  <w:style w:type="paragraph" w:styleId="Ttulo6">
+  <w:style w:type="paragraph" w:styleId="Heading6">
     <w:name w:val="heading 6"/>
     <w:basedOn w:val="Normal"/>
     <w:next w:val="Normal"/>
-    <w:link w:val="Ttulo6Car"/>
+    <w:link w:val="Heading6Char"/>
     <w:uiPriority w:val="9"/>
     <w:semiHidden/>
     <w:unhideWhenUsed/>
@@ -1381,11 +2200,11 @@
       <w:color w:val="595959" w:themeColor="text1" w:themeTint="A6"/>
     </w:rPr>
   </w:style>
-  <w:style w:type="paragraph" w:styleId="Ttulo7">
+  <w:style w:type="paragraph" w:styleId="Heading7">
     <w:name w:val="heading 7"/>
     <w:basedOn w:val="Normal"/>
     <w:next w:val="Normal"/>
-    <w:link w:val="Ttulo7Car"/>
+    <w:link w:val="Heading7Char"/>
     <w:uiPriority w:val="9"/>
     <w:semiHidden/>
     <w:unhideWhenUsed/>
@@ -1402,11 +2221,11 @@
       <w:color w:val="595959" w:themeColor="text1" w:themeTint="A6"/>
     </w:rPr>
   </w:style>
-  <w:style w:type="paragraph" w:styleId="Ttulo8">
+  <w:style w:type="paragraph" w:styleId="Heading8">
     <w:name w:val="heading 8"/>
     <w:basedOn w:val="Normal"/>
     <w:next w:val="Normal"/>
-    <w:link w:val="Ttulo8Car"/>
+    <w:link w:val="Heading8Char"/>
     <w:uiPriority w:val="9"/>
     <w:semiHidden/>
     <w:unhideWhenUsed/>
@@ -1425,11 +2244,11 @@
       <w:color w:val="272727" w:themeColor="text1" w:themeTint="D8"/>
     </w:rPr>
   </w:style>
-  <w:style w:type="paragraph" w:styleId="Ttulo9">
+  <w:style w:type="paragraph" w:styleId="Heading9">
     <w:name w:val="heading 9"/>
     <w:basedOn w:val="Normal"/>
     <w:next w:val="Normal"/>
-    <w:link w:val="Ttulo9Car"/>
+    <w:link w:val="Heading9Char"/>
     <w:uiPriority w:val="9"/>
     <w:semiHidden/>
     <w:unhideWhenUsed/>
@@ -1446,13 +2265,12 @@
       <w:color w:val="272727" w:themeColor="text1" w:themeTint="D8"/>
     </w:rPr>
   </w:style>
-  <w:style w:type="character" w:default="1" w:styleId="Fuentedeprrafopredeter">
+  <w:style w:type="character" w:default="1" w:styleId="DefaultParagraphFont">
     <w:name w:val="Default Paragraph Font"/>
     <w:uiPriority w:val="1"/>
-    <w:semiHidden/>
     <w:unhideWhenUsed/>
   </w:style>
-  <w:style w:type="table" w:default="1" w:styleId="Tablanormal">
+  <w:style w:type="table" w:default="1" w:styleId="TableNormal">
     <w:name w:val="Normal Table"/>
     <w:uiPriority w:val="99"/>
     <w:semiHidden/>
@@ -1467,16 +2285,16 @@
       </w:tblCellMar>
     </w:tblPr>
   </w:style>
-  <w:style w:type="numbering" w:default="1" w:styleId="Sinlista">
+  <w:style w:type="numbering" w:default="1" w:styleId="NoList">
     <w:name w:val="No List"/>
     <w:uiPriority w:val="99"/>
     <w:semiHidden/>
     <w:unhideWhenUsed/>
   </w:style>
-  <w:style w:type="character" w:customStyle="1" w:styleId="Ttulo1Car">
-    <w:name w:val="Título 1 Car"/>
-    <w:basedOn w:val="Fuentedeprrafopredeter"/>
-    <w:link w:val="Ttulo1"/>
+  <w:style w:type="character" w:customStyle="1" w:styleId="Heading1Char">
+    <w:name w:val="Heading 1 Char"/>
+    <w:basedOn w:val="DefaultParagraphFont"/>
+    <w:link w:val="Heading1"/>
     <w:uiPriority w:val="9"/>
     <w:rsid w:val="00342702"/>
     <w:rPr>
@@ -1486,10 +2304,10 @@
       <w:szCs w:val="40"/>
     </w:rPr>
   </w:style>
-  <w:style w:type="character" w:customStyle="1" w:styleId="Ttulo2Car">
-    <w:name w:val="Título 2 Car"/>
-    <w:basedOn w:val="Fuentedeprrafopredeter"/>
-    <w:link w:val="Ttulo2"/>
+  <w:style w:type="character" w:customStyle="1" w:styleId="Heading2Char">
+    <w:name w:val="Heading 2 Char"/>
+    <w:basedOn w:val="DefaultParagraphFont"/>
+    <w:link w:val="Heading2"/>
     <w:uiPriority w:val="9"/>
     <w:semiHidden/>
     <w:rsid w:val="00342702"/>
@@ -1500,10 +2318,10 @@
       <w:szCs w:val="32"/>
     </w:rPr>
   </w:style>
-  <w:style w:type="character" w:customStyle="1" w:styleId="Ttulo3Car">
-    <w:name w:val="Título 3 Car"/>
-    <w:basedOn w:val="Fuentedeprrafopredeter"/>
-    <w:link w:val="Ttulo3"/>
+  <w:style w:type="character" w:customStyle="1" w:styleId="Heading3Char">
+    <w:name w:val="Heading 3 Char"/>
+    <w:basedOn w:val="DefaultParagraphFont"/>
+    <w:link w:val="Heading3"/>
     <w:uiPriority w:val="9"/>
     <w:semiHidden/>
     <w:rsid w:val="00342702"/>
@@ -1514,10 +2332,10 @@
       <w:szCs w:val="28"/>
     </w:rPr>
   </w:style>
-  <w:style w:type="character" w:customStyle="1" w:styleId="Ttulo4Car">
-    <w:name w:val="Título 4 Car"/>
-    <w:basedOn w:val="Fuentedeprrafopredeter"/>
-    <w:link w:val="Ttulo4"/>
+  <w:style w:type="character" w:customStyle="1" w:styleId="Heading4Char">
+    <w:name w:val="Heading 4 Char"/>
+    <w:basedOn w:val="DefaultParagraphFont"/>
+    <w:link w:val="Heading4"/>
     <w:uiPriority w:val="9"/>
     <w:semiHidden/>
     <w:rsid w:val="00342702"/>
@@ -1528,10 +2346,10 @@
       <w:color w:val="0F4761" w:themeColor="accent1" w:themeShade="BF"/>
     </w:rPr>
   </w:style>
-  <w:style w:type="character" w:customStyle="1" w:styleId="Ttulo5Car">
-    <w:name w:val="Título 5 Car"/>
-    <w:basedOn w:val="Fuentedeprrafopredeter"/>
-    <w:link w:val="Ttulo5"/>
+  <w:style w:type="character" w:customStyle="1" w:styleId="Heading5Char">
+    <w:name w:val="Heading 5 Char"/>
+    <w:basedOn w:val="DefaultParagraphFont"/>
+    <w:link w:val="Heading5"/>
     <w:uiPriority w:val="9"/>
     <w:semiHidden/>
     <w:rsid w:val="00342702"/>
@@ -1540,10 +2358,10 @@
       <w:color w:val="0F4761" w:themeColor="accent1" w:themeShade="BF"/>
     </w:rPr>
   </w:style>
-  <w:style w:type="character" w:customStyle="1" w:styleId="Ttulo6Car">
-    <w:name w:val="Título 6 Car"/>
-    <w:basedOn w:val="Fuentedeprrafopredeter"/>
-    <w:link w:val="Ttulo6"/>
+  <w:style w:type="character" w:customStyle="1" w:styleId="Heading6Char">
+    <w:name w:val="Heading 6 Char"/>
+    <w:basedOn w:val="DefaultParagraphFont"/>
+    <w:link w:val="Heading6"/>
     <w:uiPriority w:val="9"/>
     <w:semiHidden/>
     <w:rsid w:val="00342702"/>
@@ -1554,10 +2372,10 @@
       <w:color w:val="595959" w:themeColor="text1" w:themeTint="A6"/>
     </w:rPr>
   </w:style>
-  <w:style w:type="character" w:customStyle="1" w:styleId="Ttulo7Car">
-    <w:name w:val="Título 7 Car"/>
-    <w:basedOn w:val="Fuentedeprrafopredeter"/>
-    <w:link w:val="Ttulo7"/>
+  <w:style w:type="character" w:customStyle="1" w:styleId="Heading7Char">
+    <w:name w:val="Heading 7 Char"/>
+    <w:basedOn w:val="DefaultParagraphFont"/>
+    <w:link w:val="Heading7"/>
     <w:uiPriority w:val="9"/>
     <w:semiHidden/>
     <w:rsid w:val="00342702"/>
@@ -1566,10 +2384,10 @@
       <w:color w:val="595959" w:themeColor="text1" w:themeTint="A6"/>
     </w:rPr>
   </w:style>
-  <w:style w:type="character" w:customStyle="1" w:styleId="Ttulo8Car">
-    <w:name w:val="Título 8 Car"/>
-    <w:basedOn w:val="Fuentedeprrafopredeter"/>
-    <w:link w:val="Ttulo8"/>
+  <w:style w:type="character" w:customStyle="1" w:styleId="Heading8Char">
+    <w:name w:val="Heading 8 Char"/>
+    <w:basedOn w:val="DefaultParagraphFont"/>
+    <w:link w:val="Heading8"/>
     <w:uiPriority w:val="9"/>
     <w:semiHidden/>
     <w:rsid w:val="00342702"/>
@@ -1580,10 +2398,10 @@
       <w:color w:val="272727" w:themeColor="text1" w:themeTint="D8"/>
     </w:rPr>
   </w:style>
-  <w:style w:type="character" w:customStyle="1" w:styleId="Ttulo9Car">
-    <w:name w:val="Título 9 Car"/>
-    <w:basedOn w:val="Fuentedeprrafopredeter"/>
-    <w:link w:val="Ttulo9"/>
+  <w:style w:type="character" w:customStyle="1" w:styleId="Heading9Char">
+    <w:name w:val="Heading 9 Char"/>
+    <w:basedOn w:val="DefaultParagraphFont"/>
+    <w:link w:val="Heading9"/>
     <w:uiPriority w:val="9"/>
     <w:semiHidden/>
     <w:rsid w:val="00342702"/>
@@ -1592,11 +2410,11 @@
       <w:color w:val="272727" w:themeColor="text1" w:themeTint="D8"/>
     </w:rPr>
   </w:style>
-  <w:style w:type="paragraph" w:styleId="Ttulo">
+  <w:style w:type="paragraph" w:styleId="Title">
     <w:name w:val="Title"/>
     <w:basedOn w:val="Normal"/>
     <w:next w:val="Normal"/>
-    <w:link w:val="TtuloCar"/>
+    <w:link w:val="TitleChar"/>
     <w:uiPriority w:val="10"/>
     <w:qFormat/>
     <w:rsid w:val="00342702"/>
@@ -1612,10 +2430,10 @@
       <w:szCs w:val="56"/>
     </w:rPr>
   </w:style>
-  <w:style w:type="character" w:customStyle="1" w:styleId="TtuloCar">
-    <w:name w:val="Título Car"/>
-    <w:basedOn w:val="Fuentedeprrafopredeter"/>
-    <w:link w:val="Ttulo"/>
+  <w:style w:type="character" w:customStyle="1" w:styleId="TitleChar">
+    <w:name w:val="Title Char"/>
+    <w:basedOn w:val="DefaultParagraphFont"/>
+    <w:link w:val="Title"/>
     <w:uiPriority w:val="10"/>
     <w:rsid w:val="00342702"/>
     <w:rPr>
@@ -1626,11 +2444,11 @@
       <w:szCs w:val="56"/>
     </w:rPr>
   </w:style>
-  <w:style w:type="paragraph" w:styleId="Subttulo">
+  <w:style w:type="paragraph" w:styleId="Subtitle">
     <w:name w:val="Subtitle"/>
     <w:basedOn w:val="Normal"/>
     <w:next w:val="Normal"/>
-    <w:link w:val="SubttuloCar"/>
+    <w:link w:val="SubtitleChar"/>
     <w:uiPriority w:val="11"/>
     <w:qFormat/>
     <w:rsid w:val="00342702"/>
@@ -1647,10 +2465,10 @@
       <w:szCs w:val="28"/>
     </w:rPr>
   </w:style>
-  <w:style w:type="character" w:customStyle="1" w:styleId="SubttuloCar">
-    <w:name w:val="Subtítulo Car"/>
-    <w:basedOn w:val="Fuentedeprrafopredeter"/>
-    <w:link w:val="Subttulo"/>
+  <w:style w:type="character" w:customStyle="1" w:styleId="SubtitleChar">
+    <w:name w:val="Subtitle Char"/>
+    <w:basedOn w:val="DefaultParagraphFont"/>
+    <w:link w:val="Subtitle"/>
     <w:uiPriority w:val="11"/>
     <w:rsid w:val="00342702"/>
     <w:rPr>
@@ -1661,11 +2479,11 @@
       <w:szCs w:val="28"/>
     </w:rPr>
   </w:style>
-  <w:style w:type="paragraph" w:styleId="Cita">
+  <w:style w:type="paragraph" w:styleId="Quote">
     <w:name w:val="Quote"/>
     <w:basedOn w:val="Normal"/>
     <w:next w:val="Normal"/>
-    <w:link w:val="CitaCar"/>
+    <w:link w:val="QuoteChar"/>
     <w:uiPriority w:val="29"/>
     <w:qFormat/>
     <w:rsid w:val="00342702"/>
@@ -1679,10 +2497,10 @@
       <w:color w:val="404040" w:themeColor="text1" w:themeTint="BF"/>
     </w:rPr>
   </w:style>
-  <w:style w:type="character" w:customStyle="1" w:styleId="CitaCar">
-    <w:name w:val="Cita Car"/>
-    <w:basedOn w:val="Fuentedeprrafopredeter"/>
-    <w:link w:val="Cita"/>
+  <w:style w:type="character" w:customStyle="1" w:styleId="QuoteChar">
+    <w:name w:val="Quote Char"/>
+    <w:basedOn w:val="DefaultParagraphFont"/>
+    <w:link w:val="Quote"/>
     <w:uiPriority w:val="29"/>
     <w:rsid w:val="00342702"/>
     <w:rPr>
@@ -1691,7 +2509,7 @@
       <w:color w:val="404040" w:themeColor="text1" w:themeTint="BF"/>
     </w:rPr>
   </w:style>
-  <w:style w:type="paragraph" w:styleId="Prrafodelista">
+  <w:style w:type="paragraph" w:styleId="ListParagraph">
     <w:name w:val="List Paragraph"/>
     <w:basedOn w:val="Normal"/>
     <w:uiPriority w:val="34"/>
@@ -1702,9 +2520,9 @@
       <w:contextualSpacing/>
     </w:pPr>
   </w:style>
-  <w:style w:type="character" w:styleId="nfasisintenso">
+  <w:style w:type="character" w:styleId="IntenseEmphasis">
     <w:name w:val="Intense Emphasis"/>
-    <w:basedOn w:val="Fuentedeprrafopredeter"/>
+    <w:basedOn w:val="DefaultParagraphFont"/>
     <w:uiPriority w:val="21"/>
     <w:qFormat/>
     <w:rsid w:val="00342702"/>
@@ -1714,11 +2532,11 @@
       <w:color w:val="0F4761" w:themeColor="accent1" w:themeShade="BF"/>
     </w:rPr>
   </w:style>
-  <w:style w:type="paragraph" w:styleId="Citadestacada">
+  <w:style w:type="paragraph" w:styleId="IntenseQuote">
     <w:name w:val="Intense Quote"/>
     <w:basedOn w:val="Normal"/>
     <w:next w:val="Normal"/>
-    <w:link w:val="CitadestacadaCar"/>
+    <w:link w:val="IntenseQuoteChar"/>
     <w:uiPriority w:val="30"/>
     <w:qFormat/>
     <w:rsid w:val="00342702"/>
@@ -1737,10 +2555,10 @@
       <w:color w:val="0F4761" w:themeColor="accent1" w:themeShade="BF"/>
     </w:rPr>
   </w:style>
-  <w:style w:type="character" w:customStyle="1" w:styleId="CitadestacadaCar">
-    <w:name w:val="Cita destacada Car"/>
-    <w:basedOn w:val="Fuentedeprrafopredeter"/>
-    <w:link w:val="Citadestacada"/>
+  <w:style w:type="character" w:customStyle="1" w:styleId="IntenseQuoteChar">
+    <w:name w:val="Intense Quote Char"/>
+    <w:basedOn w:val="DefaultParagraphFont"/>
+    <w:link w:val="IntenseQuote"/>
     <w:uiPriority w:val="30"/>
     <w:rsid w:val="00342702"/>
     <w:rPr>
@@ -1749,9 +2567,9 @@
       <w:color w:val="0F4761" w:themeColor="accent1" w:themeShade="BF"/>
     </w:rPr>
   </w:style>
-  <w:style w:type="character" w:styleId="Referenciaintensa">
+  <w:style w:type="character" w:styleId="IntenseReference">
     <w:name w:val="Intense Reference"/>
-    <w:basedOn w:val="Fuentedeprrafopredeter"/>
+    <w:basedOn w:val="DefaultParagraphFont"/>
     <w:uiPriority w:val="32"/>
     <w:qFormat/>
     <w:rsid w:val="00342702"/>

</xml_diff>